<commit_message>
Fix AFK report title page.
</commit_message>
<xml_diff>
--- a/AFK_report/report/Внимание_его_виды_условия_развития.docx
+++ b/AFK_report/report/Внимание_его_виды_условия_развития.docx
@@ -713,9 +713,8 @@
           <w:szCs w:val="20"/>
           <w:lang w:eastAsia="ar-SA"/>
         </w:rPr>
-        <w:t xml:space="preserve">Проверил доцент кафедры АФК, </w:t>
-      </w:r>
-      <w:proofErr w:type="spellStart"/>
+        <w:t xml:space="preserve">Проверил </w:t>
+      </w:r>
       <w:r>
         <w:rPr>
           <w:rFonts w:ascii="Times New Roman" w:eastAsia="Times New Roman" w:hAnsi="Times New Roman" w:cs="Times New Roman"/>
@@ -723,9 +722,8 @@
           <w:szCs w:val="20"/>
           <w:lang w:eastAsia="ar-SA"/>
         </w:rPr>
-        <w:t>к.п.н</w:t>
-      </w:r>
-      <w:proofErr w:type="spellEnd"/>
+        <w:t>канд. мед. наук</w:t>
+      </w:r>
       <w:r>
         <w:rPr>
           <w:rFonts w:ascii="Times New Roman" w:eastAsia="Times New Roman" w:hAnsi="Times New Roman" w:cs="Times New Roman"/>
@@ -733,7 +731,27 @@
           <w:szCs w:val="20"/>
           <w:lang w:eastAsia="ar-SA"/>
         </w:rPr>
-        <w:t>.</w:t>
+        <w:t xml:space="preserve">, </w:t>
+      </w:r>
+      <w:r>
+        <w:rPr>
+          <w:rFonts w:ascii="Times New Roman" w:eastAsia="Times New Roman" w:hAnsi="Times New Roman" w:cs="Times New Roman"/>
+          <w:sz w:val="28"/>
+          <w:szCs w:val="20"/>
+          <w:lang w:eastAsia="ar-SA"/>
+        </w:rPr>
+        <w:t>доцент</w:t>
+      </w:r>
+      <w:r>
+        <w:rPr>
+          <w:rFonts w:ascii="Times New Roman" w:eastAsia="Times New Roman" w:hAnsi="Times New Roman" w:cs="Times New Roman"/>
+          <w:b/>
+          <w:bCs/>
+          <w:sz w:val="28"/>
+          <w:szCs w:val="20"/>
+          <w:lang w:eastAsia="ar-SA"/>
+        </w:rPr>
+        <w:t>____</w:t>
       </w:r>
       <w:r>
         <w:rPr>
@@ -2977,23 +2995,7 @@
             <w:color w:val="auto"/>
             <w:u w:val="none"/>
           </w:rPr>
-          <w:t>[</w:t>
-        </w:r>
-        <w:r>
-          <w:rPr>
-            <w:rStyle w:val="ad"/>
-            <w:color w:val="auto"/>
-            <w:u w:val="none"/>
-          </w:rPr>
-          <w:t>3</w:t>
-        </w:r>
-        <w:r>
-          <w:rPr>
-            <w:rStyle w:val="ad"/>
-            <w:color w:val="auto"/>
-            <w:u w:val="none"/>
-          </w:rPr>
-          <w:t>]</w:t>
+          <w:t>[3]</w:t>
         </w:r>
       </w:hyperlink>
       <w:r>
@@ -3223,15 +3225,7 @@
             <w:color w:val="auto"/>
             <w:u w:val="none"/>
           </w:rPr>
-          <w:t>[2</w:t>
-        </w:r>
-        <w:r>
-          <w:rPr>
-            <w:rStyle w:val="ad"/>
-            <w:color w:val="auto"/>
-            <w:u w:val="none"/>
-          </w:rPr>
-          <w:t>]</w:t>
+          <w:t>[2]</w:t>
         </w:r>
       </w:hyperlink>
       <w:r>
@@ -3260,16 +3254,7 @@
         <w:t xml:space="preserve"> в </w:t>
       </w:r>
       <w:r>
-        <w:t xml:space="preserve">таблице, </w:t>
-      </w:r>
-      <w:r>
-        <w:t>состоящ</w:t>
-      </w:r>
-      <w:r>
-        <w:t>ей</w:t>
-      </w:r>
-      <w:r>
-        <w:t xml:space="preserve"> из беспорядочного чередования отдельных букв, прич</w:t>
+        <w:t>таблице, состоящей из беспорядочного чередования отдельных букв, прич</w:t>
       </w:r>
       <w:r>
         <w:t>ё</w:t>
@@ -3329,23 +3314,7 @@
             <w:color w:val="auto"/>
             <w:u w:val="none"/>
           </w:rPr>
-          <w:t>[</w:t>
-        </w:r>
-        <w:r>
-          <w:rPr>
-            <w:rStyle w:val="ad"/>
-            <w:color w:val="auto"/>
-            <w:u w:val="none"/>
-          </w:rPr>
-          <w:t>2</w:t>
-        </w:r>
-        <w:r>
-          <w:rPr>
-            <w:rStyle w:val="ad"/>
-            <w:color w:val="auto"/>
-            <w:u w:val="none"/>
-          </w:rPr>
-          <w:t>]</w:t>
+          <w:t>[2]</w:t>
         </w:r>
       </w:hyperlink>
       <w:r>
@@ -3507,50 +3476,15 @@
             <w:rStyle w:val="ad"/>
             <w:lang w:val="en-US"/>
           </w:rPr>
-          <w:t>https://cyberleninka.ru/</w:t>
+          <w:t>https://cyberleninka.ru/article/n/</w:t>
         </w:r>
         <w:r>
           <w:rPr>
             <w:rStyle w:val="ad"/>
             <w:lang w:val="en-US"/>
           </w:rPr>
-          <w:t>article/n/</w:t>
-        </w:r>
-        <w:r>
-          <w:rPr>
-            <w:rStyle w:val="ad"/>
-            <w:lang w:val="en-US"/>
-          </w:rPr>
           <w:br/>
-          <w:t>teoreticheskie-aspekty-izucheniya-problemy-vnim</w:t>
-        </w:r>
-        <w:r>
-          <w:rPr>
-            <w:rStyle w:val="ad"/>
-            <w:lang w:val="en-US"/>
-          </w:rPr>
-          <w:t>a</w:t>
-        </w:r>
-        <w:r>
-          <w:rPr>
-            <w:rStyle w:val="ad"/>
-            <w:lang w:val="en-US"/>
-          </w:rPr>
-          <w:t>niya-v-psih</w:t>
-        </w:r>
-        <w:r>
-          <w:rPr>
-            <w:rStyle w:val="ad"/>
-            <w:lang w:val="en-US"/>
-          </w:rPr>
-          <w:t>o</w:t>
-        </w:r>
-        <w:r>
-          <w:rPr>
-            <w:rStyle w:val="ad"/>
-            <w:lang w:val="en-US"/>
-          </w:rPr>
-          <w:t>logii</w:t>
+          <w:t>teoreticheskie-aspekty-izucheniya-problemy-vnimaniya-v-psihologii</w:t>
         </w:r>
       </w:hyperlink>
       <w:r>
@@ -3767,14 +3701,7 @@
             <w:rStyle w:val="ad"/>
             <w:lang w:val="en-US"/>
           </w:rPr>
-          <w:t>g</w:t>
-        </w:r>
-        <w:r>
-          <w:rPr>
-            <w:rStyle w:val="ad"/>
-            <w:lang w:val="en-US"/>
-          </w:rPr>
-          <w:t>l</w:t>
+          <w:t>gl</w:t>
         </w:r>
         <w:proofErr w:type="spellEnd"/>
         <w:r>
@@ -3824,10 +3751,7 @@
       </w:pPr>
       <w:bookmarkStart w:id="12" w:name="Лебедева_М_А_Развитие_внимания"/>
       <w:r>
-        <w:t>Лебедева М.А. Р</w:t>
-      </w:r>
-      <w:r>
-        <w:t>азвитие внимания у детей старшего дошкольного возраста</w:t>
+        <w:t>Лебедева М.А. Развитие внимания у детей старшего дошкольного возраста</w:t>
       </w:r>
       <w:r>
         <w:t>:</w:t>
@@ -3872,19 +3796,7 @@
           <w:rPr>
             <w:rStyle w:val="ad"/>
           </w:rPr>
-          <w:t>https://applied-research.r</w:t>
-        </w:r>
-        <w:r>
-          <w:rPr>
-            <w:rStyle w:val="ad"/>
-          </w:rPr>
-          <w:t>u</w:t>
-        </w:r>
-        <w:r>
-          <w:rPr>
-            <w:rStyle w:val="ad"/>
-          </w:rPr>
-          <w:t>/ru/article/view?id=8224</w:t>
+          <w:t>https://applied-research.ru/ru/article/view?id=8224</w:t>
         </w:r>
       </w:hyperlink>
       <w:r>
@@ -4018,14 +3930,7 @@
             <w:rStyle w:val="ad"/>
             <w:lang w:val="en-US"/>
           </w:rPr>
-          <w:t>a</w:t>
-        </w:r>
-        <w:r>
-          <w:rPr>
-            <w:rStyle w:val="ad"/>
-            <w:lang w:val="en-US"/>
-          </w:rPr>
-          <w:t>bout</w:t>
+          <w:t>about</w:t>
         </w:r>
         <w:r>
           <w:rPr>
@@ -5453,6 +5358,7 @@
   <w:style w:type="character" w:default="1" w:styleId="a0">
     <w:name w:val="Default Paragraph Font"/>
     <w:uiPriority w:val="1"/>
+    <w:semiHidden/>
     <w:unhideWhenUsed/>
   </w:style>
   <w:style w:type="table" w:default="1" w:styleId="a1">

</xml_diff>

<commit_message>
Fix urls in report.
</commit_message>
<xml_diff>
--- a/AFK_report/report/Внимание_его_виды_условия_развития.docx
+++ b/AFK_report/report/Внимание_его_виды_условия_развития.docx
@@ -922,7 +922,6 @@
           <w:lang w:eastAsia="ar-SA"/>
         </w:rPr>
       </w:pPr>
-      <w:proofErr w:type="gramStart"/>
       <w:r>
         <w:rPr>
           <w:rFonts w:ascii="Times New Roman" w:eastAsia="Times New Roman" w:hAnsi="Times New Roman" w:cs="Times New Roman"/>
@@ -939,17 +938,7 @@
           <w:szCs w:val="28"/>
           <w:lang w:eastAsia="ar-SA"/>
         </w:rPr>
-        <w:t>_</w:t>
-      </w:r>
-      <w:proofErr w:type="gramEnd"/>
-      <w:r>
-        <w:rPr>
-          <w:rFonts w:ascii="Times New Roman" w:eastAsia="Times New Roman" w:hAnsi="Times New Roman" w:cs="Times New Roman"/>
-          <w:sz w:val="28"/>
-          <w:szCs w:val="28"/>
-          <w:lang w:eastAsia="ar-SA"/>
-        </w:rPr>
-        <w:t>__________________</w:t>
+        <w:t>___________________</w:t>
       </w:r>
       <w:r>
         <w:rPr>
@@ -3474,13 +3463,35 @@
         <w:r>
           <w:rPr>
             <w:rStyle w:val="ad"/>
+            <w:color w:val="auto"/>
+            <w:u w:val="none"/>
             <w:lang w:val="en-US"/>
           </w:rPr>
-          <w:t>https://cyberleninka.ru/article/n/</w:t>
+          <w:t>https://cyb</w:t>
         </w:r>
         <w:r>
           <w:rPr>
             <w:rStyle w:val="ad"/>
+            <w:color w:val="auto"/>
+            <w:u w:val="none"/>
+            <w:lang w:val="en-US"/>
+          </w:rPr>
+          <w:t>e</w:t>
+        </w:r>
+        <w:r>
+          <w:rPr>
+            <w:rStyle w:val="ad"/>
+            <w:color w:val="auto"/>
+            <w:u w:val="none"/>
+            <w:lang w:val="en-US"/>
+          </w:rPr>
+          <w:t>rleninka.ru/article/n/</w:t>
+        </w:r>
+        <w:r>
+          <w:rPr>
+            <w:rStyle w:val="ad"/>
+            <w:color w:val="auto"/>
+            <w:u w:val="none"/>
             <w:lang w:val="en-US"/>
           </w:rPr>
           <w:br/>
@@ -3563,6 +3574,8 @@
         <w:r>
           <w:rPr>
             <w:rStyle w:val="ad"/>
+            <w:color w:val="auto"/>
+            <w:u w:val="none"/>
             <w:lang w:val="en-US"/>
           </w:rPr>
           <w:t>https</w:t>
@@ -3570,6 +3583,8 @@
         <w:r>
           <w:rPr>
             <w:rStyle w:val="ad"/>
+            <w:color w:val="auto"/>
+            <w:u w:val="none"/>
           </w:rPr>
           <w:t>://</w:t>
         </w:r>
@@ -3577,6 +3592,8 @@
         <w:r>
           <w:rPr>
             <w:rStyle w:val="ad"/>
+            <w:color w:val="auto"/>
+            <w:u w:val="none"/>
             <w:lang w:val="en-US"/>
           </w:rPr>
           <w:t>bookap</w:t>
@@ -3585,12 +3602,16 @@
         <w:r>
           <w:rPr>
             <w:rStyle w:val="ad"/>
+            <w:color w:val="auto"/>
+            <w:u w:val="none"/>
           </w:rPr>
           <w:t>.</w:t>
         </w:r>
         <w:r>
           <w:rPr>
             <w:rStyle w:val="ad"/>
+            <w:color w:val="auto"/>
+            <w:u w:val="none"/>
             <w:lang w:val="en-US"/>
           </w:rPr>
           <w:t>info</w:t>
@@ -3598,6 +3619,8 @@
         <w:r>
           <w:rPr>
             <w:rStyle w:val="ad"/>
+            <w:color w:val="auto"/>
+            <w:u w:val="none"/>
           </w:rPr>
           <w:t>/</w:t>
         </w:r>
@@ -3605,6 +3628,8 @@
         <w:r>
           <w:rPr>
             <w:rStyle w:val="ad"/>
+            <w:color w:val="auto"/>
+            <w:u w:val="none"/>
             <w:lang w:val="en-US"/>
           </w:rPr>
           <w:t>genpsy</w:t>
@@ -3613,12 +3638,16 @@
         <w:r>
           <w:rPr>
             <w:rStyle w:val="ad"/>
+            <w:color w:val="auto"/>
+            <w:u w:val="none"/>
           </w:rPr>
           <w:t>/</w:t>
         </w:r>
         <w:r>
           <w:rPr>
             <w:rStyle w:val="ad"/>
+            <w:color w:val="auto"/>
+            <w:u w:val="none"/>
           </w:rPr>
           <w:br/>
         </w:r>
@@ -3626,6 +3655,8 @@
         <w:r>
           <w:rPr>
             <w:rStyle w:val="ad"/>
+            <w:color w:val="auto"/>
+            <w:u w:val="none"/>
             <w:lang w:val="en-US"/>
           </w:rPr>
           <w:t>luriya</w:t>
@@ -3634,6 +3665,8 @@
         <w:r>
           <w:rPr>
             <w:rStyle w:val="ad"/>
+            <w:color w:val="auto"/>
+            <w:u w:val="none"/>
           </w:rPr>
           <w:t>_</w:t>
         </w:r>
@@ -3641,6 +3674,8 @@
         <w:r>
           <w:rPr>
             <w:rStyle w:val="ad"/>
+            <w:color w:val="auto"/>
+            <w:u w:val="none"/>
             <w:lang w:val="en-US"/>
           </w:rPr>
           <w:t>lektsii</w:t>
@@ -3649,12 +3684,16 @@
         <w:r>
           <w:rPr>
             <w:rStyle w:val="ad"/>
+            <w:color w:val="auto"/>
+            <w:u w:val="none"/>
           </w:rPr>
           <w:t>_</w:t>
         </w:r>
         <w:r>
           <w:rPr>
             <w:rStyle w:val="ad"/>
+            <w:color w:val="auto"/>
+            <w:u w:val="none"/>
             <w:lang w:val="en-US"/>
           </w:rPr>
           <w:t>po</w:t>
@@ -3662,6 +3701,8 @@
         <w:r>
           <w:rPr>
             <w:rStyle w:val="ad"/>
+            <w:color w:val="auto"/>
+            <w:u w:val="none"/>
           </w:rPr>
           <w:t>_</w:t>
         </w:r>
@@ -3669,6 +3710,8 @@
         <w:r>
           <w:rPr>
             <w:rStyle w:val="ad"/>
+            <w:color w:val="auto"/>
+            <w:u w:val="none"/>
             <w:lang w:val="en-US"/>
           </w:rPr>
           <w:t>obshchey</w:t>
@@ -3677,6 +3720,8 @@
         <w:r>
           <w:rPr>
             <w:rStyle w:val="ad"/>
+            <w:color w:val="auto"/>
+            <w:u w:val="none"/>
           </w:rPr>
           <w:t>_</w:t>
         </w:r>
@@ -3684,6 +3729,8 @@
         <w:r>
           <w:rPr>
             <w:rStyle w:val="ad"/>
+            <w:color w:val="auto"/>
+            <w:u w:val="none"/>
             <w:lang w:val="en-US"/>
           </w:rPr>
           <w:t>psihologii</w:t>
@@ -3692,6 +3739,8 @@
         <w:r>
           <w:rPr>
             <w:rStyle w:val="ad"/>
+            <w:color w:val="auto"/>
+            <w:u w:val="none"/>
           </w:rPr>
           <w:t>/</w:t>
         </w:r>
@@ -3699,6 +3748,8 @@
         <w:r>
           <w:rPr>
             <w:rStyle w:val="ad"/>
+            <w:color w:val="auto"/>
+            <w:u w:val="none"/>
             <w:lang w:val="en-US"/>
           </w:rPr>
           <w:t>gl</w:t>
@@ -3707,6 +3758,8 @@
         <w:r>
           <w:rPr>
             <w:rStyle w:val="ad"/>
+            <w:color w:val="auto"/>
+            <w:u w:val="none"/>
           </w:rPr>
           <w:t>45.</w:t>
         </w:r>
@@ -3714,6 +3767,8 @@
         <w:r>
           <w:rPr>
             <w:rStyle w:val="ad"/>
+            <w:color w:val="auto"/>
+            <w:u w:val="none"/>
             <w:lang w:val="en-US"/>
           </w:rPr>
           <w:t>shtm</w:t>
@@ -3795,8 +3850,26 @@
         <w:r>
           <w:rPr>
             <w:rStyle w:val="ad"/>
-          </w:rPr>
-          <w:t>https://applied-research.ru/ru/article/view?id=8224</w:t>
+            <w:color w:val="auto"/>
+            <w:u w:val="none"/>
+          </w:rPr>
+          <w:t>https://applied-rese</w:t>
+        </w:r>
+        <w:r>
+          <w:rPr>
+            <w:rStyle w:val="ad"/>
+            <w:color w:val="auto"/>
+            <w:u w:val="none"/>
+          </w:rPr>
+          <w:t>a</w:t>
+        </w:r>
+        <w:r>
+          <w:rPr>
+            <w:rStyle w:val="ad"/>
+            <w:color w:val="auto"/>
+            <w:u w:val="none"/>
+          </w:rPr>
+          <w:t>rch.ru/ru/article/view?id=8224</w:t>
         </w:r>
       </w:hyperlink>
       <w:r>
@@ -3872,6 +3945,8 @@
         <w:r>
           <w:rPr>
             <w:rStyle w:val="ad"/>
+            <w:color w:val="auto"/>
+            <w:u w:val="none"/>
             <w:lang w:val="en-US"/>
           </w:rPr>
           <w:t>http</w:t>
@@ -3879,12 +3954,16 @@
         <w:r>
           <w:rPr>
             <w:rStyle w:val="ad"/>
+            <w:color w:val="auto"/>
+            <w:u w:val="none"/>
           </w:rPr>
           <w:t>://</w:t>
         </w:r>
         <w:r>
           <w:rPr>
             <w:rStyle w:val="ad"/>
+            <w:color w:val="auto"/>
+            <w:u w:val="none"/>
             <w:lang w:val="en-US"/>
           </w:rPr>
           <w:t>www</w:t>
@@ -3892,6 +3971,8 @@
         <w:r>
           <w:rPr>
             <w:rStyle w:val="ad"/>
+            <w:color w:val="auto"/>
+            <w:u w:val="none"/>
           </w:rPr>
           <w:t>.</w:t>
         </w:r>
@@ -3899,6 +3980,8 @@
         <w:r>
           <w:rPr>
             <w:rStyle w:val="ad"/>
+            <w:color w:val="auto"/>
+            <w:u w:val="none"/>
             <w:lang w:val="en-US"/>
           </w:rPr>
           <w:t>biografia</w:t>
@@ -3907,6 +3990,8 @@
         <w:r>
           <w:rPr>
             <w:rStyle w:val="ad"/>
+            <w:color w:val="auto"/>
+            <w:u w:val="none"/>
           </w:rPr>
           <w:t>.</w:t>
         </w:r>
@@ -3914,6 +3999,8 @@
         <w:r>
           <w:rPr>
             <w:rStyle w:val="ad"/>
+            <w:color w:val="auto"/>
+            <w:u w:val="none"/>
             <w:lang w:val="en-US"/>
           </w:rPr>
           <w:t>ru</w:t>
@@ -3922,12 +4009,16 @@
         <w:r>
           <w:rPr>
             <w:rStyle w:val="ad"/>
+            <w:color w:val="auto"/>
+            <w:u w:val="none"/>
           </w:rPr>
           <w:t>/</w:t>
         </w:r>
         <w:r>
           <w:rPr>
             <w:rStyle w:val="ad"/>
+            <w:color w:val="auto"/>
+            <w:u w:val="none"/>
             <w:lang w:val="en-US"/>
           </w:rPr>
           <w:t>about</w:t>
@@ -3935,6 +4026,8 @@
         <w:r>
           <w:rPr>
             <w:rStyle w:val="ad"/>
+            <w:color w:val="auto"/>
+            <w:u w:val="none"/>
           </w:rPr>
           <w:t>/</w:t>
         </w:r>
@@ -3942,6 +4035,8 @@
         <w:r>
           <w:rPr>
             <w:rStyle w:val="ad"/>
+            <w:color w:val="auto"/>
+            <w:u w:val="none"/>
             <w:lang w:val="en-US"/>
           </w:rPr>
           <w:t>psihologia</w:t>
@@ -3950,12 +4045,16 @@
         <w:r>
           <w:rPr>
             <w:rStyle w:val="ad"/>
+            <w:color w:val="auto"/>
+            <w:u w:val="none"/>
           </w:rPr>
           <w:t>.</w:t>
         </w:r>
         <w:r>
           <w:rPr>
             <w:rStyle w:val="ad"/>
+            <w:color w:val="auto"/>
+            <w:u w:val="none"/>
             <w:lang w:val="en-US"/>
           </w:rPr>
           <w:t>html</w:t>

</xml_diff>